<commit_message>
Add: (data hazard) load usecase
</commit_message>
<xml_diff>
--- a/docs/HazardsSolutions.docx
+++ b/docs/HazardsSolutions.docx
@@ -41,7 +41,15 @@
     </w:p>
     <w:p>
       <w:r>
-        <w:t xml:space="preserve">If(EX/MEM.RW </w:t>
+        <w:t>If(EX/MEM.</w:t>
+      </w:r>
+      <w:bookmarkStart w:id="0" w:name="_GoBack"/>
+      <w:bookmarkEnd w:id="0"/>
+      <w:r>
+        <w:t>RegWrite</w:t>
+      </w:r>
+      <w:r>
+        <w:t xml:space="preserve"> </w:t>
       </w:r>
       <w:r>
         <w:rPr>
@@ -56,7 +64,15 @@
         <w:t>(</w:t>
       </w:r>
       <w:r>
-        <w:t xml:space="preserve">EX/MEM.Rd </w:t>
+        <w:t>EX/</w:t>
+      </w:r>
+      <w:proofErr w:type="spellStart"/>
+      <w:r>
+        <w:t>MEM.Rd</w:t>
+      </w:r>
+      <w:proofErr w:type="spellEnd"/>
+      <w:r>
+        <w:t xml:space="preserve"> </w:t>
       </w:r>
       <w:r>
         <w:rPr>
@@ -91,7 +107,15 @@
         <w:t xml:space="preserve"> </w:t>
       </w:r>
       <w:r>
-        <w:t xml:space="preserve">EX/MEM.Rd </w:t>
+        <w:t>EX/</w:t>
+      </w:r>
+      <w:proofErr w:type="spellStart"/>
+      <w:r>
+        <w:t>MEM.Rd</w:t>
+      </w:r>
+      <w:proofErr w:type="spellEnd"/>
+      <w:r>
+        <w:t xml:space="preserve"> </w:t>
       </w:r>
       <w:r>
         <w:t>data</w:t>
@@ -102,16 +126,7 @@
         <w:pStyle w:val="Heading2"/>
       </w:pPr>
       <w:r>
-        <w:t xml:space="preserve">MEM hazard </w:t>
-      </w:r>
-      <w:r>
-        <w:t>(</w:t>
-      </w:r>
-      <w:r>
-        <w:t>MEM</w:t>
-      </w:r>
-      <w:r>
-        <w:t xml:space="preserve"> to EX forwarding)</w:t>
+        <w:t>MEM hazard (MEM to EX forwarding)</w:t>
       </w:r>
     </w:p>
     <w:p>
@@ -119,7 +134,11 @@
         <w:pStyle w:val="Heading3"/>
       </w:pPr>
       <w:r>
-        <w:t>Case1 (Forward from i</w:t>
+        <w:t xml:space="preserve">Case1 (Forward from </w:t>
+      </w:r>
+      <w:proofErr w:type="spellStart"/>
+      <w:r>
+        <w:t>i</w:t>
       </w:r>
       <w:r>
         <w:rPr>
@@ -127,31 +146,42 @@
         </w:rPr>
         <w:t>th</w:t>
       </w:r>
-      <w:r>
-        <w:t xml:space="preserve"> instruction to (</w:t>
-      </w:r>
-      <w:r>
-        <w:t>i</w:t>
-      </w:r>
-      <w:r>
-        <w:t>+1)</w:t>
-      </w:r>
+      <w:proofErr w:type="spellEnd"/>
+      <w:r>
+        <w:t xml:space="preserve"> instruction to (i+1)</w:t>
+      </w:r>
+      <w:proofErr w:type="spellStart"/>
       <w:r>
         <w:rPr>
           <w:vertAlign w:val="superscript"/>
         </w:rPr>
         <w:t>th</w:t>
       </w:r>
+      <w:proofErr w:type="spellEnd"/>
       <w:r>
         <w:t xml:space="preserve"> instruction): </w:t>
       </w:r>
     </w:p>
     <w:p>
       <w:r>
-        <w:t>If(MEM</w:t>
-      </w:r>
-      <w:r>
-        <w:t xml:space="preserve">/WP.RW </w:t>
+        <w:t>If(MEM/</w:t>
+      </w:r>
+      <w:proofErr w:type="spellStart"/>
+      <w:r>
+        <w:t>WP.R</w:t>
+      </w:r>
+      <w:r>
+        <w:t>eg</w:t>
+      </w:r>
+      <w:r>
+        <w:t>W</w:t>
+      </w:r>
+      <w:r>
+        <w:t>rite</w:t>
+      </w:r>
+      <w:proofErr w:type="spellEnd"/>
+      <w:r>
+        <w:t xml:space="preserve"> </w:t>
       </w:r>
       <w:r>
         <w:rPr>
@@ -166,13 +196,15 @@
         <w:t>(</w:t>
       </w:r>
       <w:r>
-        <w:t>MEM</w:t>
-      </w:r>
-      <w:r>
-        <w:t>/WP</w:t>
-      </w:r>
-      <w:r>
-        <w:t xml:space="preserve">.Rd </w:t>
+        <w:t>MEM/</w:t>
+      </w:r>
+      <w:proofErr w:type="spellStart"/>
+      <w:r>
+        <w:t>WP.Rd</w:t>
+      </w:r>
+      <w:proofErr w:type="spellEnd"/>
+      <w:r>
+        <w:t xml:space="preserve"> </w:t>
       </w:r>
       <w:r>
         <w:rPr>
@@ -193,10 +225,7 @@
         <w:t>)</w:t>
       </w:r>
       <w:r>
-        <w:t>)</w:t>
-      </w:r>
-      <w:r>
-        <w:t xml:space="preserve"> </w:t>
+        <w:t xml:space="preserve">) </w:t>
       </w:r>
     </w:p>
     <w:p>
@@ -210,7 +239,15 @@
         <w:t xml:space="preserve"> </w:t>
       </w:r>
       <w:r>
-        <w:t xml:space="preserve">MEM/WP.Rd </w:t>
+        <w:t>MEM/</w:t>
+      </w:r>
+      <w:proofErr w:type="spellStart"/>
+      <w:r>
+        <w:t>WP.Rd</w:t>
+      </w:r>
+      <w:proofErr w:type="spellEnd"/>
+      <w:r>
+        <w:t xml:space="preserve"> </w:t>
       </w:r>
       <w:r>
         <w:t>data</w:t>
@@ -221,13 +258,11 @@
         <w:pStyle w:val="Heading3"/>
       </w:pPr>
       <w:r>
-        <w:t>Case</w:t>
-      </w:r>
-      <w:r>
-        <w:t>2</w:t>
-      </w:r>
-      <w:r>
-        <w:t xml:space="preserve"> (Forward from i</w:t>
+        <w:t xml:space="preserve">Case2 (Forward from </w:t>
+      </w:r>
+      <w:proofErr w:type="spellStart"/>
+      <w:r>
+        <w:t>i</w:t>
       </w:r>
       <w:r>
         <w:rPr>
@@ -235,28 +270,36 @@
         </w:rPr>
         <w:t>th</w:t>
       </w:r>
-      <w:r>
-        <w:t xml:space="preserve"> instruction to (i+</w:t>
-      </w:r>
-      <w:r>
-        <w:t>2</w:t>
-      </w:r>
-      <w:r>
-        <w:t>)</w:t>
-      </w:r>
+      <w:proofErr w:type="spellEnd"/>
+      <w:r>
+        <w:t xml:space="preserve"> instruction to (i+2)</w:t>
+      </w:r>
+      <w:proofErr w:type="spellStart"/>
       <w:r>
         <w:rPr>
           <w:vertAlign w:val="superscript"/>
         </w:rPr>
         <w:t>th</w:t>
       </w:r>
+      <w:proofErr w:type="spellEnd"/>
       <w:r>
         <w:t xml:space="preserve"> instruction): </w:t>
       </w:r>
     </w:p>
     <w:p>
       <w:r>
-        <w:t xml:space="preserve">If(MEM/WP.RW </w:t>
+        <w:t>If(MEM/</w:t>
+      </w:r>
+      <w:proofErr w:type="spellStart"/>
+      <w:r>
+        <w:t>WP.</w:t>
+      </w:r>
+      <w:r>
+        <w:t>RegWrite</w:t>
+      </w:r>
+      <w:proofErr w:type="spellEnd"/>
+      <w:r>
+        <w:t xml:space="preserve"> </w:t>
       </w:r>
       <w:r>
         <w:rPr>
@@ -271,28 +314,41 @@
         <w:t>NOT</w:t>
       </w:r>
       <w:r>
+        <w:t>(EX/</w:t>
+      </w:r>
+      <w:proofErr w:type="spellStart"/>
+      <w:r>
+        <w:t>MEM.</w:t>
+      </w:r>
+      <w:r>
+        <w:t>RegWrite</w:t>
+      </w:r>
+      <w:proofErr w:type="spellEnd"/>
+      <w:r>
+        <w:t xml:space="preserve">) </w:t>
+      </w:r>
+      <w:r>
+        <w:rPr>
+          <w:color w:val="70AD47" w:themeColor="accent6"/>
+        </w:rPr>
+        <w:t xml:space="preserve">AND </w:t>
+      </w:r>
+      <w:r>
+        <w:rPr>
+          <w:color w:val="000000" w:themeColor="text1"/>
+        </w:rPr>
         <w:t>(</w:t>
       </w:r>
       <w:r>
-        <w:t>EX/MEM.RW</w:t>
-      </w:r>
-      <w:r>
-        <w:t xml:space="preserve">) </w:t>
-      </w:r>
-      <w:r>
-        <w:rPr>
-          <w:color w:val="70AD47" w:themeColor="accent6"/>
-        </w:rPr>
-        <w:t xml:space="preserve">AND </w:t>
-      </w:r>
-      <w:r>
-        <w:rPr>
-          <w:color w:val="000000" w:themeColor="text1"/>
-        </w:rPr>
-        <w:t>(</w:t>
-      </w:r>
-      <w:r>
-        <w:t xml:space="preserve">EX/MEM.Rd </w:t>
+        <w:t>EX/</w:t>
+      </w:r>
+      <w:proofErr w:type="spellStart"/>
+      <w:r>
+        <w:t>MEM.Rd</w:t>
+      </w:r>
+      <w:proofErr w:type="spellEnd"/>
+      <w:r>
+        <w:t xml:space="preserve"> </w:t>
       </w:r>
       <w:r>
         <w:rPr>
@@ -320,8 +376,6 @@
       <w:pPr>
         <w:ind w:firstLine="720"/>
       </w:pPr>
-      <w:bookmarkStart w:id="0" w:name="_GoBack"/>
-      <w:bookmarkEnd w:id="0"/>
       <w:r>
         <w:t>Forward</w:t>
       </w:r>
@@ -329,9 +383,76 @@
         <w:t xml:space="preserve"> </w:t>
       </w:r>
       <w:r>
-        <w:t>MEM/WP.Rd data</w:t>
-      </w:r>
-    </w:p>
+        <w:t>MEM/</w:t>
+      </w:r>
+      <w:proofErr w:type="spellStart"/>
+      <w:r>
+        <w:t>WP.Rd</w:t>
+      </w:r>
+      <w:proofErr w:type="spellEnd"/>
+      <w:r>
+        <w:t xml:space="preserve"> data</w:t>
+      </w:r>
+    </w:p>
+    <w:p>
+      <w:pPr>
+        <w:pStyle w:val="Heading3"/>
+      </w:pPr>
+      <w:r>
+        <w:t>Case3 (Load-case)</w:t>
+      </w:r>
+    </w:p>
+    <w:p>
+      <w:r>
+        <w:t>If(ID/</w:t>
+      </w:r>
+      <w:proofErr w:type="spellStart"/>
+      <w:r>
+        <w:t>EX.MemRead</w:t>
+      </w:r>
+      <w:proofErr w:type="spellEnd"/>
+      <w:r>
+        <w:t xml:space="preserve"> </w:t>
+      </w:r>
+      <w:r>
+        <w:rPr>
+          <w:color w:val="70AD47" w:themeColor="accent6"/>
+        </w:rPr>
+        <w:t xml:space="preserve">AND </w:t>
+      </w:r>
+      <w:r>
+        <w:t>(</w:t>
+      </w:r>
+      <w:r>
+        <w:t>ID/</w:t>
+      </w:r>
+      <w:proofErr w:type="spellStart"/>
+      <w:r>
+        <w:t>E</w:t>
+      </w:r>
+      <w:r>
+        <w:t>X.RegisterRs</w:t>
+      </w:r>
+      <w:proofErr w:type="spellEnd"/>
+      <w:r>
+        <w:t xml:space="preserve"> = IF/</w:t>
+      </w:r>
+      <w:proofErr w:type="spellStart"/>
+      <w:r>
+        <w:t>ID.RegisterRs</w:t>
+      </w:r>
+      <w:proofErr w:type="spellEnd"/>
+      <w:r>
+        <w:t>))</w:t>
+      </w:r>
+    </w:p>
+    <w:p>
+      <w:r>
+        <w:tab/>
+        <w:t>Stall the pipeline</w:t>
+      </w:r>
+    </w:p>
+    <w:p/>
     <w:p/>
     <w:p/>
     <w:sectPr>

</xml_diff>

<commit_message>
Fix: the dist. reg. can be also a source reg.
</commit_message>
<xml_diff>
--- a/docs/HazardsSolutions.docx
+++ b/docs/HazardsSolutions.docx
@@ -41,13 +41,16 @@
     </w:p>
     <w:p>
       <w:r>
-        <w:t>If(EX/MEM.</w:t>
-      </w:r>
-      <w:bookmarkStart w:id="0" w:name="_GoBack"/>
-      <w:bookmarkEnd w:id="0"/>
+        <w:t>If(EX/</w:t>
+      </w:r>
+      <w:proofErr w:type="spellStart"/>
+      <w:r>
+        <w:t>MEM.</w:t>
+      </w:r>
       <w:r>
         <w:t>RegWrite</w:t>
       </w:r>
+      <w:proofErr w:type="spellEnd"/>
       <w:r>
         <w:t xml:space="preserve"> </w:t>
       </w:r>
@@ -87,7 +90,18 @@
         <w:t>=</w:t>
       </w:r>
       <w:r>
-        <w:t xml:space="preserve"> ID/EX.Rs</w:t>
+        <w:t xml:space="preserve"> </w:t>
+      </w:r>
+      <w:r>
+        <w:t>ID/EX.(</w:t>
+      </w:r>
+      <w:proofErr w:type="spellStart"/>
+      <w:r>
+        <w:t>Rs</w:t>
+      </w:r>
+      <w:proofErr w:type="spellEnd"/>
+      <w:r>
+        <w:t>/Rd)</w:t>
       </w:r>
       <w:r>
         <w:t>)</w:t>
@@ -120,6 +134,9 @@
       <w:r>
         <w:t>data</w:t>
       </w:r>
+      <w:r>
+        <w:t xml:space="preserve"> </w:t>
+      </w:r>
     </w:p>
     <w:p>
       <w:pPr>
@@ -219,7 +236,18 @@
         <w:t>=</w:t>
       </w:r>
       <w:r>
-        <w:t xml:space="preserve"> ID/EX.Rs</w:t>
+        <w:t xml:space="preserve"> ID/EX.</w:t>
+      </w:r>
+      <w:r>
+        <w:t>(</w:t>
+      </w:r>
+      <w:proofErr w:type="spellStart"/>
+      <w:r>
+        <w:t>Rs</w:t>
+      </w:r>
+      <w:proofErr w:type="spellEnd"/>
+      <w:r>
+        <w:t>/Rd)</w:t>
       </w:r>
       <w:r>
         <w:t>)</w:t>
@@ -252,6 +280,9 @@
       <w:r>
         <w:t>data</w:t>
       </w:r>
+      <w:r>
+        <w:t xml:space="preserve"> to </w:t>
+      </w:r>
     </w:p>
     <w:p>
       <w:pPr>
@@ -363,7 +394,18 @@
         <w:t>=</w:t>
       </w:r>
       <w:r>
-        <w:t xml:space="preserve"> ID/EX.Rs</w:t>
+        <w:t xml:space="preserve"> ID/EX.</w:t>
+      </w:r>
+      <w:r>
+        <w:t>(</w:t>
+      </w:r>
+      <w:proofErr w:type="spellStart"/>
+      <w:r>
+        <w:t>Rs</w:t>
+      </w:r>
+      <w:proofErr w:type="spellEnd"/>
+      <w:r>
+        <w:t>/Rd)</w:t>
       </w:r>
       <w:r>
         <w:t>)</w:t>
@@ -424,24 +466,27 @@
         <w:t>(</w:t>
       </w:r>
       <w:r>
-        <w:t>ID/</w:t>
-      </w:r>
-      <w:proofErr w:type="spellStart"/>
-      <w:r>
-        <w:t>E</w:t>
-      </w:r>
-      <w:r>
-        <w:t>X.RegisterRs</w:t>
-      </w:r>
-      <w:proofErr w:type="spellEnd"/>
-      <w:r>
-        <w:t xml:space="preserve"> = IF/</w:t>
-      </w:r>
-      <w:proofErr w:type="spellStart"/>
-      <w:r>
-        <w:t>ID.RegisterRs</w:t>
-      </w:r>
-      <w:proofErr w:type="spellEnd"/>
+        <w:t>ID/E</w:t>
+      </w:r>
+      <w:r>
+        <w:t>X.</w:t>
+      </w:r>
+      <w:bookmarkStart w:id="0" w:name="_GoBack"/>
+      <w:bookmarkEnd w:id="0"/>
+      <w:r>
+        <w:t>Rs = IF/ID.</w:t>
+      </w:r>
+      <w:r>
+        <w:t>(</w:t>
+      </w:r>
+      <w:proofErr w:type="spellStart"/>
+      <w:r>
+        <w:t>Rs</w:t>
+      </w:r>
+      <w:proofErr w:type="spellEnd"/>
+      <w:r>
+        <w:t>/Rd)</w:t>
+      </w:r>
       <w:r>
         <w:t>))</w:t>
       </w:r>

</xml_diff>

<commit_message>
Add: control hazard detection unit.
</commit_message>
<xml_diff>
--- a/docs/HazardsSolutions.docx
+++ b/docs/HazardsSolutions.docx
@@ -471,31 +471,55 @@
       <w:r>
         <w:t>X.</w:t>
       </w:r>
+      <w:r>
+        <w:t>Rs = IF/ID.</w:t>
+      </w:r>
+      <w:r>
+        <w:t>(</w:t>
+      </w:r>
+      <w:proofErr w:type="spellStart"/>
+      <w:r>
+        <w:t>Rs</w:t>
+      </w:r>
+      <w:proofErr w:type="spellEnd"/>
+      <w:r>
+        <w:t>/Rd)</w:t>
+      </w:r>
+      <w:r>
+        <w:t>))</w:t>
+      </w:r>
+    </w:p>
+    <w:p>
+      <w:r>
+        <w:tab/>
+        <w:t>Stall the pipeline</w:t>
+      </w:r>
+    </w:p>
+    <w:p>
+      <w:r>
+        <w:br w:type="page"/>
+      </w:r>
+    </w:p>
+    <w:p>
+      <w:pPr>
+        <w:pStyle w:val="Heading2"/>
+      </w:pPr>
+      <w:r>
+        <w:lastRenderedPageBreak/>
+        <w:t>Control Hazard</w:t>
+      </w:r>
+    </w:p>
+    <w:p>
+      <w:r>
+        <w:t>Approach: Not Taken static prediction.</w:t>
+      </w:r>
+    </w:p>
+    <w:p>
+      <w:r>
+        <w:t>Evaluation in Decode stage.</w:t>
+      </w:r>
       <w:bookmarkStart w:id="0" w:name="_GoBack"/>
       <w:bookmarkEnd w:id="0"/>
-      <w:r>
-        <w:t>Rs = IF/ID.</w:t>
-      </w:r>
-      <w:r>
-        <w:t>(</w:t>
-      </w:r>
-      <w:proofErr w:type="spellStart"/>
-      <w:r>
-        <w:t>Rs</w:t>
-      </w:r>
-      <w:proofErr w:type="spellEnd"/>
-      <w:r>
-        <w:t>/Rd)</w:t>
-      </w:r>
-      <w:r>
-        <w:t>))</w:t>
-      </w:r>
-    </w:p>
-    <w:p>
-      <w:r>
-        <w:tab/>
-        <w:t>Stall the pipeline</w:t>
-      </w:r>
     </w:p>
     <w:p/>
     <w:p/>

</xml_diff>